<commit_message>
Added sources, correct one mistake
</commit_message>
<xml_diff>
--- a/Trabalho1.docx
+++ b/Trabalho1.docx
@@ -494,13 +494,12 @@
         </w:rPr>
         <w:t xml:space="preserve"> que já foi múltiplas vezes campeão do mundo neste jogo.</w:t>
       </w:r>
+      <w:bookmarkStart w:id="0" w:name="_GoBack"/>
+      <w:bookmarkEnd w:id="0"/>
     </w:p>
     <w:p>
       <w:pPr>
         <w:ind w:right="-15" w:firstLine="0"/>
-        <w:rPr>
-          <w:lang w:val="en-GB"/>
-        </w:rPr>
       </w:pPr>
     </w:p>
     <w:p>
@@ -593,6 +592,12 @@
         </w:rPr>
         <w:t xml:space="preserve">. </w:t>
       </w:r>
+      <w:r>
+        <w:rPr>
+          <w:sz w:val="24"/>
+        </w:rPr>
+        <w:t>Neste trabalho, vamos apenas implementar o jogo para 2 jogadores, sendo que por isso, cada jogador começa com 4 peças.</w:t>
+      </w:r>
     </w:p>
     <w:p>
       <w:pPr>
@@ -605,7 +610,7 @@
         <w:rPr>
           <w:sz w:val="24"/>
         </w:rPr>
-        <w:t>Quando existem 3 ou mais jogadores, cada jogador tem três peças, quando são apenas 2, cada um fica com quatro peças.</w:t>
+        <w:t>O jogo vai-se jogando alternadamente entre os jogadores, sendo que só é possível passar a vez caso o jogador esteja numa posição onde não consegue realizar qualquer jogada.</w:t>
       </w:r>
     </w:p>
     <w:p>
@@ -619,7 +624,13 @@
         <w:rPr>
           <w:sz w:val="24"/>
         </w:rPr>
-        <w:t>O jogo vai-se jogando alternadamente entre os jogadores, sendo que só é possível passar a vez caso o jogador esteja numa posição onde não consegue realizar qualquer jogada.</w:t>
+        <w:t>Os movimentos permitidos à peça são 3, sendo eles, em relação à posição da peça original, em frente, 45º à esquerda ou 45ª à direita. Ao fim da jogada a peça fica a apontar na última direção em que foi jogada, sendo também colocado um marc</w:t>
+      </w:r>
+      <w:r>
+        <w:rPr>
+          <w:sz w:val="24"/>
+        </w:rPr>
+        <w:t>ador nessa posição do tabuleiro, exceto quando no final da jogada a peça tiver parado noutro sector.</w:t>
       </w:r>
     </w:p>
     <w:p>
@@ -633,33 +644,28 @@
         <w:rPr>
           <w:sz w:val="24"/>
         </w:rPr>
-        <w:t>Os movimentos permitidos à peça são 3, sendo eles, em relação à posição da peça original, em frente, 45º à esquerda ou 45ª à direita. Ao fim da jogada a peça fica a apontar na última direção em que foi jogada, sendo também colocado um marc</w:t>
-      </w:r>
-      <w:r>
-        <w:rPr>
-          <w:sz w:val="24"/>
-        </w:rPr>
-        <w:t>ador nessa posição do tabuleiro, exceto quando no final da jogada a peça tiver parado noutro sector.</w:t>
+        <w:t>O poder de alcance da peça numa jogada depende do sector em que se localiza, sendo que é o mesmo em casas à soma do número de marcadores da sua cor nesse sector.</w:t>
+      </w:r>
+      <w:r>
+        <w:rPr>
+          <w:sz w:val="24"/>
+        </w:rPr>
+        <w:t xml:space="preserve"> Quando não existem marcadores da cor da peça nesse sector o poder de alcance da peça é 1. Não é obrigatório percorrer todas as casas até ao poder máximo, a jogada pode ser de 1 casa até o número do alcance máximo.</w:t>
       </w:r>
     </w:p>
     <w:p>
       <w:pPr>
         <w:ind w:right="-15" w:firstLine="0"/>
         <w:rPr>
-          <w:sz w:val="24"/>
-        </w:rPr>
-      </w:pPr>
-      <w:r>
-        <w:rPr>
-          <w:sz w:val="24"/>
-        </w:rPr>
-        <w:t>O poder de alcance da peça numa jogada depende do sector em que se localiza, sendo que é o mesmo em casas à soma do número de marcadores da sua cor nesse sector.</w:t>
-      </w:r>
-      <w:r>
-        <w:rPr>
-          <w:sz w:val="24"/>
-        </w:rPr>
-        <w:t xml:space="preserve"> Quando não existem marcadores da cor da peça nesse sector o poder de alcance da peça é 1. Não é obrigatório percorrer todas as casas até ao poder máximo, a jogada pode ser de 1 casa até o número do alcance máximo.</w:t>
+          <w:noProof/>
+          <w:sz w:val="24"/>
+        </w:rPr>
+      </w:pPr>
+      <w:r>
+        <w:rPr>
+          <w:sz w:val="24"/>
+        </w:rPr>
+        <w:t>Em baixo segue uma foto dum tabuleiro aquando da realização de um jogo entre 4 jogadores para se perceber melhor do que se fala quando se referem marcadores e sectores.</w:t>
       </w:r>
     </w:p>
     <w:p>
@@ -670,12 +676,6 @@
           <w:sz w:val="24"/>
         </w:rPr>
       </w:pPr>
-      <w:r>
-        <w:rPr>
-          <w:sz w:val="24"/>
-        </w:rPr>
-        <w:t>Em baixo segue uma foto dum tabuleiro aquando da realização de um jogo entre 4 jogadores para se perceber melhor do que se fala quando se referem marcadores e sectores.</w:t>
-      </w:r>
     </w:p>
     <w:p>
       <w:pPr>
@@ -694,11 +694,11 @@
         <w:drawing>
           <wp:anchor distT="0" distB="0" distL="114300" distR="114300" simplePos="0" relativeHeight="251658240" behindDoc="1" locked="0" layoutInCell="1" allowOverlap="1">
             <wp:simplePos x="0" y="0"/>
-            <wp:positionH relativeFrom="column">
-              <wp:posOffset>-165735</wp:posOffset>
+            <wp:positionH relativeFrom="margin">
+              <wp:align>center</wp:align>
             </wp:positionH>
             <wp:positionV relativeFrom="paragraph">
-              <wp:posOffset>235585</wp:posOffset>
+              <wp:posOffset>-398145</wp:posOffset>
             </wp:positionV>
             <wp:extent cx="5752354" cy="2933700"/>
             <wp:effectExtent l="0" t="0" r="1270" b="0"/>
@@ -729,7 +729,7 @@
                   <pic:spPr>
                     <a:xfrm>
                       <a:off x="0" y="0"/>
-                      <a:ext cx="5760067" cy="2937633"/>
+                      <a:ext cx="5752354" cy="2933700"/>
                     </a:xfrm>
                     <a:prstGeom prst="rect">
                       <a:avLst/>
@@ -788,7 +788,6 @@
       <w:pPr>
         <w:ind w:right="-15" w:firstLine="0"/>
         <w:rPr>
-          <w:noProof/>
           <w:sz w:val="24"/>
         </w:rPr>
       </w:pPr>
@@ -796,19 +795,6 @@
     <w:p>
       <w:pPr>
         <w:ind w:right="-15" w:firstLine="0"/>
-        <w:rPr>
-          <w:sz w:val="24"/>
-        </w:rPr>
-      </w:pPr>
-    </w:p>
-    <w:p>
-      <w:pPr>
-        <w:ind w:left="-15" w:right="-15"/>
-      </w:pPr>
-    </w:p>
-    <w:p>
-      <w:pPr>
-        <w:ind w:left="-15" w:right="-15"/>
       </w:pPr>
     </w:p>
     <w:p>
@@ -1014,8 +1000,20 @@
         </w:rPr>
         <w:t>De seguida, segue-se um exemplo de um término de jogo.</w:t>
       </w:r>
-      <w:bookmarkStart w:id="0" w:name="_GoBack"/>
-      <w:bookmarkEnd w:id="0"/>
+    </w:p>
+    <w:p>
+      <w:pPr>
+        <w:rPr>
+          <w:sz w:val="24"/>
+        </w:rPr>
+      </w:pPr>
+    </w:p>
+    <w:p>
+      <w:pPr>
+        <w:rPr>
+          <w:sz w:val="24"/>
+        </w:rPr>
+      </w:pPr>
     </w:p>
     <w:p>
       <w:pPr>
@@ -1085,6 +1083,55 @@
     </w:p>
     <w:p>
       <w:pPr>
+        <w:ind w:left="-15" w:right="-15"/>
+      </w:pPr>
+    </w:p>
+    <w:p>
+      <w:pPr>
+        <w:ind w:left="-15" w:right="-15"/>
+      </w:pPr>
+      <w:r>
+        <w:t xml:space="preserve">Principais fontes de informação </w:t>
+      </w:r>
+      <w:proofErr w:type="gramStart"/>
+      <w:r>
+        <w:t>usadas :</w:t>
+      </w:r>
+      <w:proofErr w:type="gramEnd"/>
+    </w:p>
+    <w:p>
+      <w:pPr>
+        <w:ind w:left="-15" w:right="-15"/>
+      </w:pPr>
+      <w:hyperlink r:id="rId9" w:history="1">
+        <w:r>
+          <w:rPr>
+            <w:rStyle w:val="Hiperligao"/>
+          </w:rPr>
+          <w:t>http://www.boardability.com/game.php?id=azacru</w:t>
+        </w:r>
+      </w:hyperlink>
+    </w:p>
+    <w:p>
+      <w:pPr>
+        <w:ind w:left="-15" w:right="-15"/>
+      </w:pPr>
+      <w:hyperlink r:id="rId10" w:history="1">
+        <w:r>
+          <w:rPr>
+            <w:rStyle w:val="Hiperligao"/>
+          </w:rPr>
+          <w:t>http://www.pacru.com/rulesPT.pdf</w:t>
+        </w:r>
+      </w:hyperlink>
+    </w:p>
+    <w:p>
+      <w:pPr>
+        <w:ind w:right="-15" w:firstLine="0"/>
+      </w:pPr>
+    </w:p>
+    <w:p>
+      <w:pPr>
         <w:pStyle w:val="Cabealho1"/>
         <w:ind w:left="469" w:hanging="484"/>
       </w:pPr>
@@ -1094,10 +1141,7 @@
       </w:r>
       <w:proofErr w:type="spellEnd"/>
       <w:r>
-        <w:t xml:space="preserve"> do Esta</w:t>
-      </w:r>
-      <w:r>
-        <w:t>do do Jogo</w:t>
+        <w:t xml:space="preserve"> do Estado do Jogo</w:t>
       </w:r>
     </w:p>
     <w:p>
@@ -1175,10 +1219,7 @@
       </w:r>
       <w:proofErr w:type="spellEnd"/>
       <w:r>
-        <w:t xml:space="preserve"> </w:t>
-      </w:r>
-      <w:r>
-        <w:t>do Tabuleiro</w:t>
+        <w:t xml:space="preserve"> do Tabuleiro</w:t>
       </w:r>
     </w:p>
     <w:p>
@@ -1235,7 +1276,6 @@
         <w:ind w:left="469" w:hanging="484"/>
       </w:pPr>
       <w:r>
-        <w:lastRenderedPageBreak/>
         <w:t>Movimentos</w:t>
       </w:r>
     </w:p>
@@ -1245,10 +1285,7 @@
         <w:ind w:left="-15" w:right="-15"/>
       </w:pPr>
       <w:r>
-        <w:t>E</w:t>
-      </w:r>
-      <w:r>
-        <w:t xml:space="preserve">lencar os movimentos (tipos de jogadas) </w:t>
+        <w:t xml:space="preserve">Elencar os movimentos (tipos de jogadas) </w:t>
       </w:r>
       <w:proofErr w:type="spellStart"/>
       <w:r>
@@ -1992,6 +2029,29 @@
       <w:sz w:val="29"/>
     </w:rPr>
   </w:style>
+  <w:style w:type="character" w:styleId="Hiperligao">
+    <w:name w:val="Hyperlink"/>
+    <w:basedOn w:val="Tipodeletrapredefinidodopargrafo"/>
+    <w:uiPriority w:val="99"/>
+    <w:unhideWhenUsed/>
+    <w:rsid w:val="00183D1A"/>
+    <w:rPr>
+      <w:color w:val="0563C1" w:themeColor="hyperlink"/>
+      <w:u w:val="single"/>
+    </w:rPr>
+  </w:style>
+  <w:style w:type="character" w:styleId="MenoNoResolvida">
+    <w:name w:val="Unresolved Mention"/>
+    <w:basedOn w:val="Tipodeletrapredefinidodopargrafo"/>
+    <w:uiPriority w:val="99"/>
+    <w:semiHidden/>
+    <w:unhideWhenUsed/>
+    <w:rsid w:val="00183D1A"/>
+    <w:rPr>
+      <w:color w:val="808080"/>
+      <w:shd w:val="clear" w:color="auto" w:fill="E6E6E6"/>
+    </w:rPr>
+  </w:style>
 </w:styles>
 </file>
 

</xml_diff>